<commit_message>
debloated The Settings File guide
</commit_message>
<xml_diff>
--- a/guides/The Settings File.docx
+++ b/guides/The Settings File.docx
@@ -290,70 +290,181 @@
       </w:pPr>
       <w:r>
         <w:lastRenderedPageBreak/>
-        <w:t>1</w:t>
+        <w:t>1. Making a new Settings File</w:t>
+      </w:r>
+    </w:p>
+    <w:p>
+      <w:r>
+        <w:t xml:space="preserve">A template settings file is included in the settings directory of </w:t>
+      </w:r>
+      <w:proofErr w:type="spellStart"/>
+      <w:r>
+        <w:t>ImageFlow</w:t>
+      </w:r>
+      <w:proofErr w:type="spellEnd"/>
+      <w:r>
+        <w:t xml:space="preserve">. You can copy this to start with a blank settings file when beginning a new project. You can also share settings files between colleagues </w:t>
+      </w:r>
+      <w:r>
+        <w:t>as long as</w:t>
+      </w:r>
+      <w:r>
+        <w:t xml:space="preserve"> you have access to </w:t>
+      </w:r>
+      <w:r>
+        <w:t>all</w:t>
+      </w:r>
+      <w:r>
+        <w:t xml:space="preserve"> the resources it references.</w:t>
+      </w:r>
+    </w:p>
+    <w:p>
+      <w:pPr>
+        <w:pStyle w:val="Heading1"/>
+      </w:pPr>
+      <w:r>
+        <w:t>2. Understanding the Settings</w:t>
+      </w:r>
+    </w:p>
+    <w:p>
+      <w:r>
+        <w:t xml:space="preserve">In this section we will step through each value in the settings file in order of appearance, describing what </w:t>
+      </w:r>
+      <w:r>
+        <w:t>type of value it expects and what it</w:t>
+      </w:r>
+      <w:r>
+        <w:t xml:space="preserve"> does</w:t>
+      </w:r>
+      <w:r>
+        <w:t>.</w:t>
+      </w:r>
+    </w:p>
+    <w:p>
+      <w:r>
+        <w:t>All paths to folders/files should be absolute unless specified otherwise</w:t>
       </w:r>
       <w:r>
         <w:t xml:space="preserve">. </w:t>
       </w:r>
-      <w:r>
-        <w:t>Making a new Settings File</w:t>
-      </w:r>
-    </w:p>
-    <w:p>
-      <w:r>
-        <w:t xml:space="preserve">A template settings file is included in the settings directory of </w:t>
-      </w:r>
-      <w:proofErr w:type="spellStart"/>
-      <w:r>
-        <w:t>ImageFlow</w:t>
-      </w:r>
-      <w:proofErr w:type="spellEnd"/>
-      <w:r>
-        <w:t xml:space="preserve">. You can copy this to start with a blank settings file when beginning a new project. You can also share settings files between colleagues if you have access to </w:t>
+    </w:p>
+    <w:p>
+      <w:pPr>
+        <w:pStyle w:val="Heading2"/>
+      </w:pPr>
+      <w:r>
+        <w:t xml:space="preserve">2.1. </w:t>
+      </w:r>
+      <w:proofErr w:type="spellStart"/>
+      <w:r>
+        <w:t>input_path</w:t>
+      </w:r>
+      <w:proofErr w:type="spellEnd"/>
+    </w:p>
+    <w:p>
+      <w:proofErr w:type="spellStart"/>
+      <w:r>
+        <w:t>input_path</w:t>
+      </w:r>
+      <w:proofErr w:type="spellEnd"/>
+      <w:r>
+        <w:t xml:space="preserve"> expects a string (value wrapped in </w:t>
       </w:r>
       <w:proofErr w:type="gramStart"/>
       <w:r>
-        <w:t>all of</w:t>
+        <w:t>“ “</w:t>
       </w:r>
       <w:proofErr w:type="gramEnd"/>
       <w:r>
-        <w:t xml:space="preserve"> the resources it references.</w:t>
-      </w:r>
-    </w:p>
-    <w:p>
-      <w:pPr>
-        <w:pStyle w:val="Heading1"/>
-      </w:pPr>
-      <w:r>
-        <w:t>2</w:t>
+        <w:t>).</w:t>
+      </w:r>
+      <w:r>
+        <w:t xml:space="preserve"> </w:t>
+      </w:r>
+      <w:r>
+        <w:t>If images are stored in a folder called “images”,</w:t>
+      </w:r>
+      <w:r>
+        <w:t xml:space="preserve"> </w:t>
+      </w:r>
+      <w:proofErr w:type="spellStart"/>
+      <w:r>
+        <w:t>input_path</w:t>
+      </w:r>
+      <w:proofErr w:type="spellEnd"/>
+      <w:r>
+        <w:t xml:space="preserve"> </w:t>
+      </w:r>
+      <w:r>
+        <w:t>should be</w:t>
+      </w:r>
+      <w:r>
+        <w:t xml:space="preserve"> “path/to/images”.</w:t>
+      </w:r>
+      <w:r>
+        <w:t xml:space="preserve"> This value could also be set to a single image, for example, to use “pic1.tiff” in the images folder, </w:t>
+      </w:r>
+      <w:proofErr w:type="spellStart"/>
+      <w:r>
+        <w:t>input_path</w:t>
+      </w:r>
+      <w:proofErr w:type="spellEnd"/>
+      <w:r>
+        <w:t xml:space="preserve"> would be set to “path/to/images/pic1.tiff”.</w:t>
+      </w:r>
+    </w:p>
+    <w:p>
+      <w:pPr>
+        <w:pStyle w:val="Heading2"/>
+      </w:pPr>
+      <w:r>
+        <w:t xml:space="preserve">2.2. </w:t>
+      </w:r>
+      <w:proofErr w:type="spellStart"/>
+      <w:r>
+        <w:t>output_</w:t>
+      </w:r>
+      <w:proofErr w:type="gramStart"/>
+      <w:r>
+        <w:t>path</w:t>
+      </w:r>
+      <w:proofErr w:type="spellEnd"/>
+      <w:proofErr w:type="gramEnd"/>
+    </w:p>
+    <w:p>
+      <w:proofErr w:type="spellStart"/>
+      <w:r>
+        <w:t>output_path</w:t>
+      </w:r>
+      <w:proofErr w:type="spellEnd"/>
+      <w:r>
+        <w:t xml:space="preserve"> expects a</w:t>
+      </w:r>
+      <w:r>
+        <w:t xml:space="preserve"> string</w:t>
       </w:r>
       <w:r>
         <w:t xml:space="preserve">. </w:t>
       </w:r>
       <w:r>
-        <w:t>Understanding the Settings</w:t>
-      </w:r>
-    </w:p>
-    <w:p>
-      <w:r>
-        <w:t xml:space="preserve">In this section we will step through each value in the settings file in order of appearance, describing what </w:t>
-      </w:r>
-      <w:r>
-        <w:t>type of value it expects and what it</w:t>
-      </w:r>
-      <w:r>
-        <w:t xml:space="preserve"> does</w:t>
-      </w:r>
-      <w:r>
-        <w:t>.</w:t>
-      </w:r>
-    </w:p>
-    <w:p>
-      <w:r>
-        <w:t>All paths to folders/files should be absolute unless specified otherwise</w:t>
-      </w:r>
-      <w:r>
-        <w:t xml:space="preserve">. </w:t>
+        <w:t>To store</w:t>
+      </w:r>
+      <w:r>
+        <w:t xml:space="preserve"> output in a folder called “analysis</w:t>
+      </w:r>
+      <w:r>
+        <w:t>”</w:t>
+      </w:r>
+      <w:r>
+        <w:t xml:space="preserve"> set </w:t>
+      </w:r>
+      <w:proofErr w:type="spellStart"/>
+      <w:r>
+        <w:t>output_path</w:t>
+      </w:r>
+      <w:proofErr w:type="spellEnd"/>
+      <w:r>
+        <w:t xml:space="preserve"> to “path/to/analysis”.</w:t>
       </w:r>
     </w:p>
     <w:p>
@@ -361,173 +472,39 @@
         <w:pStyle w:val="Heading2"/>
       </w:pPr>
       <w:r>
-        <w:t xml:space="preserve">2.1. </w:t>
-      </w:r>
-      <w:proofErr w:type="spellStart"/>
-      <w:r>
-        <w:t>input_path</w:t>
-      </w:r>
-      <w:proofErr w:type="spellEnd"/>
-    </w:p>
-    <w:p>
-      <w:proofErr w:type="spellStart"/>
-      <w:r>
-        <w:t>input_path</w:t>
-      </w:r>
-      <w:proofErr w:type="spellEnd"/>
-      <w:r>
-        <w:t xml:space="preserve"> expects a string (value wrapped in </w:t>
-      </w:r>
-      <w:proofErr w:type="gramStart"/>
-      <w:r>
-        <w:t>“ “</w:t>
-      </w:r>
-      <w:proofErr w:type="gramEnd"/>
-      <w:r>
-        <w:t>).</w:t>
+        <w:t xml:space="preserve">2.3. </w:t>
+      </w:r>
+      <w:proofErr w:type="spellStart"/>
+      <w:r>
+        <w:t>ilastik_application_path</w:t>
+      </w:r>
+      <w:proofErr w:type="spellEnd"/>
+      <w:r>
+        <w:t xml:space="preserve"> (only if using </w:t>
+      </w:r>
+      <w:proofErr w:type="spellStart"/>
+      <w:r>
+        <w:t>Ilastik</w:t>
+      </w:r>
+      <w:proofErr w:type="spellEnd"/>
+      <w:r>
+        <w:t>)</w:t>
+      </w:r>
+    </w:p>
+    <w:p>
+      <w:proofErr w:type="spellStart"/>
+      <w:r>
+        <w:t>ilastik_application_path</w:t>
+      </w:r>
+      <w:proofErr w:type="spellEnd"/>
+      <w:r>
+        <w:t xml:space="preserve"> expects a string. This string define</w:t>
+      </w:r>
+      <w:r>
+        <w:t>s</w:t>
       </w:r>
       <w:r>
         <w:t xml:space="preserve"> </w:t>
-      </w:r>
-      <w:r>
-        <w:t xml:space="preserve">If my images are stored in a folder called “images”, I should set </w:t>
-      </w:r>
-      <w:proofErr w:type="spellStart"/>
-      <w:r>
-        <w:t>input_path</w:t>
-      </w:r>
-      <w:proofErr w:type="spellEnd"/>
-      <w:r>
-        <w:t xml:space="preserve"> to “path/to/images”.</w:t>
-      </w:r>
-      <w:r>
-        <w:t xml:space="preserve"> This value could also be set to a single image, for example, to use “pic1.tiff” in the images folder, </w:t>
-      </w:r>
-      <w:proofErr w:type="spellStart"/>
-      <w:r>
-        <w:t>input_path</w:t>
-      </w:r>
-      <w:proofErr w:type="spellEnd"/>
-      <w:r>
-        <w:t xml:space="preserve"> would be set to “</w:t>
-      </w:r>
-      <w:r>
-        <w:t>path/to/images</w:t>
-      </w:r>
-      <w:r>
-        <w:t>/pic1.tiff</w:t>
-      </w:r>
-      <w:r>
-        <w:t>”.</w:t>
-      </w:r>
-    </w:p>
-    <w:p>
-      <w:pPr>
-        <w:pStyle w:val="Heading2"/>
-      </w:pPr>
-      <w:r>
-        <w:t>2.</w:t>
-      </w:r>
-      <w:r>
-        <w:t xml:space="preserve">2. </w:t>
-      </w:r>
-      <w:proofErr w:type="spellStart"/>
-      <w:r>
-        <w:t>out</w:t>
-      </w:r>
-      <w:r>
-        <w:t>put_</w:t>
-      </w:r>
-      <w:proofErr w:type="gramStart"/>
-      <w:r>
-        <w:t>path</w:t>
-      </w:r>
-      <w:proofErr w:type="spellEnd"/>
-      <w:proofErr w:type="gramEnd"/>
-    </w:p>
-    <w:p>
-      <w:proofErr w:type="spellStart"/>
-      <w:r>
-        <w:t>output</w:t>
-      </w:r>
-      <w:r>
-        <w:t>_path</w:t>
-      </w:r>
-      <w:proofErr w:type="spellEnd"/>
-      <w:r>
-        <w:t xml:space="preserve"> expects a</w:t>
-      </w:r>
-      <w:r>
-        <w:t xml:space="preserve"> string</w:t>
-      </w:r>
-      <w:r>
-        <w:t xml:space="preserve">. If </w:t>
-      </w:r>
-      <w:r>
-        <w:t>I want my output stored in a folder called “analysis”</w:t>
-      </w:r>
-      <w:r>
-        <w:t xml:space="preserve"> I should set </w:t>
-      </w:r>
-      <w:proofErr w:type="spellStart"/>
-      <w:r>
-        <w:t>out</w:t>
-      </w:r>
-      <w:r>
-        <w:t>put_path</w:t>
-      </w:r>
-      <w:proofErr w:type="spellEnd"/>
-      <w:r>
-        <w:t xml:space="preserve"> to “path/to/</w:t>
-      </w:r>
-      <w:r>
-        <w:t>analysis</w:t>
-      </w:r>
-      <w:r>
-        <w:t>”.</w:t>
-      </w:r>
-    </w:p>
-    <w:p>
-      <w:pPr>
-        <w:pStyle w:val="Heading2"/>
-      </w:pPr>
-      <w:r>
-        <w:t>2.</w:t>
-      </w:r>
-      <w:r>
-        <w:t>3</w:t>
-      </w:r>
-      <w:r>
-        <w:t xml:space="preserve">. </w:t>
-      </w:r>
-      <w:proofErr w:type="spellStart"/>
-      <w:r>
-        <w:t>ilastik_application_path</w:t>
-      </w:r>
-      <w:proofErr w:type="spellEnd"/>
-      <w:r>
-        <w:t xml:space="preserve"> (only if using </w:t>
-      </w:r>
-      <w:proofErr w:type="spellStart"/>
-      <w:r>
-        <w:t>Ilastik</w:t>
-      </w:r>
-      <w:proofErr w:type="spellEnd"/>
-      <w:r>
-        <w:t>)</w:t>
-      </w:r>
-    </w:p>
-    <w:p>
-      <w:proofErr w:type="spellStart"/>
-      <w:r>
-        <w:t>ilastik_application_path</w:t>
-      </w:r>
-      <w:proofErr w:type="spellEnd"/>
-      <w:r>
-        <w:t xml:space="preserve"> expects a string. </w:t>
-      </w:r>
-      <w:r>
-        <w:t xml:space="preserve">This string should define </w:t>
       </w:r>
       <w:r>
         <w:t>the path</w:t>
@@ -543,7 +520,10 @@
         <w:t xml:space="preserve">to </w:t>
       </w:r>
       <w:r>
-        <w:t xml:space="preserve">your system’s executable </w:t>
+        <w:t xml:space="preserve">a </w:t>
+      </w:r>
+      <w:r>
+        <w:t xml:space="preserve">system’s executable </w:t>
       </w:r>
       <w:proofErr w:type="spellStart"/>
       <w:r>
@@ -570,33 +550,231 @@
         <w:pStyle w:val="Heading2"/>
       </w:pPr>
       <w:r>
+        <w:t xml:space="preserve">2.4. </w:t>
+      </w:r>
+      <w:proofErr w:type="spellStart"/>
+      <w:r>
+        <w:t>ilastik_</w:t>
+      </w:r>
+      <w:r>
+        <w:t>classifiers_path</w:t>
+      </w:r>
+      <w:proofErr w:type="spellEnd"/>
+      <w:r>
+        <w:t xml:space="preserve"> (only if using </w:t>
+      </w:r>
+      <w:proofErr w:type="spellStart"/>
+      <w:r>
+        <w:t>Ilastik</w:t>
+      </w:r>
+      <w:proofErr w:type="spellEnd"/>
+      <w:r>
+        <w:t>)</w:t>
+      </w:r>
+    </w:p>
+    <w:p>
+      <w:proofErr w:type="spellStart"/>
+      <w:r>
+        <w:t>ilastik_</w:t>
+      </w:r>
+      <w:r>
+        <w:t>classifiers</w:t>
+      </w:r>
+      <w:r>
+        <w:t>_path</w:t>
+      </w:r>
+      <w:proofErr w:type="spellEnd"/>
+      <w:r>
+        <w:t xml:space="preserve"> expects a string. This string should define the path to the folder containing pretrained </w:t>
+      </w:r>
+      <w:proofErr w:type="spellStart"/>
+      <w:r>
+        <w:t>Ilastik</w:t>
+      </w:r>
+      <w:proofErr w:type="spellEnd"/>
+      <w:r>
+        <w:t xml:space="preserve"> Pixel Classifiers </w:t>
+      </w:r>
+      <w:r>
+        <w:t>relevant to</w:t>
+      </w:r>
+      <w:r>
+        <w:t xml:space="preserve"> </w:t>
+      </w:r>
+      <w:r>
+        <w:t>this</w:t>
+      </w:r>
+      <w:r>
+        <w:t xml:space="preserve"> </w:t>
+      </w:r>
+      <w:r>
+        <w:t>project</w:t>
+      </w:r>
+      <w:r>
+        <w:t xml:space="preserve">. </w:t>
+      </w:r>
+    </w:p>
+    <w:p>
+      <w:pPr>
+        <w:pStyle w:val="Heading2"/>
+      </w:pPr>
+      <w:r>
         <w:t>2.</w:t>
       </w:r>
       <w:r>
-        <w:t>4</w:t>
+        <w:t>5</w:t>
       </w:r>
       <w:r>
         <w:t xml:space="preserve">. </w:t>
       </w:r>
       <w:proofErr w:type="spellStart"/>
       <w:r>
-        <w:t>ilastik_</w:t>
-      </w:r>
-      <w:r>
-        <w:t>classifiers_path</w:t>
-      </w:r>
-      <w:proofErr w:type="spellEnd"/>
+        <w:t>cell_profiler_application_path</w:t>
+      </w:r>
+      <w:proofErr w:type="spellEnd"/>
+      <w:r>
+        <w:t xml:space="preserve"> (only if using Cell Profiler)</w:t>
+      </w:r>
+    </w:p>
+    <w:p>
+      <w:proofErr w:type="spellStart"/>
+      <w:r>
+        <w:t>cell_profiler_application_path</w:t>
+      </w:r>
+      <w:proofErr w:type="spellEnd"/>
+      <w:r>
+        <w:t xml:space="preserve"> expects a string. The value of this string will depend on whether </w:t>
+      </w:r>
+      <w:r>
+        <w:t>the pipeline is run</w:t>
+      </w:r>
+      <w:r>
+        <w:t xml:space="preserve"> locally (in which case, set it to the </w:t>
+      </w:r>
+      <w:r>
+        <w:t xml:space="preserve">path to the </w:t>
+      </w:r>
+      <w:r>
+        <w:t xml:space="preserve">Cell Profiler application executable on </w:t>
+      </w:r>
+      <w:r>
+        <w:t>the</w:t>
+      </w:r>
+      <w:r>
+        <w:t xml:space="preserve"> device) or on Euler. On Euler,</w:t>
+      </w:r>
       <w:r>
         <w:t xml:space="preserve"> </w:t>
       </w:r>
-      <w:r>
-        <w:t xml:space="preserve">(only if using </w:t>
-      </w:r>
-      <w:proofErr w:type="spellStart"/>
-      <w:r>
-        <w:t>Ilastik</w:t>
-      </w:r>
-      <w:proofErr w:type="spellEnd"/>
+      <w:proofErr w:type="spellStart"/>
+      <w:r>
+        <w:t>cell_profiler_application_path</w:t>
+      </w:r>
+      <w:proofErr w:type="spellEnd"/>
+      <w:r>
+        <w:t xml:space="preserve"> </w:t>
+      </w:r>
+      <w:r>
+        <w:t xml:space="preserve">must </w:t>
+      </w:r>
+      <w:r>
+        <w:t>run</w:t>
+      </w:r>
+      <w:r>
+        <w:t xml:space="preserve"> Cell Profiler with Singularity, so it should be set to “path/to/singularity run path/to/</w:t>
+      </w:r>
+      <w:proofErr w:type="spellStart"/>
+      <w:r>
+        <w:t>cellprofiler</w:t>
+      </w:r>
+      <w:proofErr w:type="spellEnd"/>
+      <w:r>
+        <w:t xml:space="preserve"> </w:t>
+      </w:r>
+      <w:proofErr w:type="spellStart"/>
+      <w:r>
+        <w:t>cellprofiler</w:t>
+      </w:r>
+      <w:proofErr w:type="spellEnd"/>
+      <w:r>
+        <w:t>”.</w:t>
+      </w:r>
+    </w:p>
+    <w:p>
+      <w:pPr>
+        <w:pStyle w:val="Heading2"/>
+      </w:pPr>
+      <w:r>
+        <w:t xml:space="preserve">2.6. </w:t>
+      </w:r>
+      <w:proofErr w:type="spellStart"/>
+      <w:r>
+        <w:t>cell_profiler_</w:t>
+      </w:r>
+      <w:r>
+        <w:t>pipelines</w:t>
+      </w:r>
+      <w:r>
+        <w:t>_path</w:t>
+      </w:r>
+      <w:proofErr w:type="spellEnd"/>
+      <w:r>
+        <w:t xml:space="preserve"> (only if using Cell Profiler)</w:t>
+      </w:r>
+    </w:p>
+    <w:p>
+      <w:proofErr w:type="spellStart"/>
+      <w:r>
+        <w:t>cell_profiler_</w:t>
+      </w:r>
+      <w:r>
+        <w:t>pipelines</w:t>
+      </w:r>
+      <w:r>
+        <w:t>_path</w:t>
+      </w:r>
+      <w:proofErr w:type="spellEnd"/>
+      <w:r>
+        <w:t xml:space="preserve"> expects a string. This string should define the path to the folder containing the premade Cell Profiler pipelines </w:t>
+      </w:r>
+      <w:r>
+        <w:t xml:space="preserve">relevant to </w:t>
+      </w:r>
+      <w:r>
+        <w:t>this</w:t>
+      </w:r>
+      <w:r>
+        <w:t xml:space="preserve"> </w:t>
+      </w:r>
+      <w:r>
+        <w:t>project</w:t>
+      </w:r>
+      <w:r>
+        <w:t>.</w:t>
+      </w:r>
+    </w:p>
+    <w:p>
+      <w:pPr>
+        <w:pStyle w:val="Heading2"/>
+      </w:pPr>
+      <w:r>
+        <w:lastRenderedPageBreak/>
+        <w:t xml:space="preserve">2.7. EXPERIMENTAL: </w:t>
+      </w:r>
+      <w:proofErr w:type="spellStart"/>
+      <w:r>
+        <w:t>fiji</w:t>
+      </w:r>
+      <w:r>
+        <w:t>_application_path</w:t>
+      </w:r>
+      <w:proofErr w:type="spellEnd"/>
+      <w:r>
+        <w:t xml:space="preserve"> (only if using F</w:t>
+      </w:r>
+      <w:r>
+        <w:t>iji</w:t>
+      </w:r>
       <w:r>
         <w:t>)</w:t>
       </w:r>
@@ -604,164 +782,6 @@
     <w:p>
       <w:proofErr w:type="spellStart"/>
       <w:r>
-        <w:t>ilastik_</w:t>
-      </w:r>
-      <w:r>
-        <w:t>classifiers</w:t>
-      </w:r>
-      <w:r>
-        <w:t>_path</w:t>
-      </w:r>
-      <w:proofErr w:type="spellEnd"/>
-      <w:r>
-        <w:t xml:space="preserve"> expects a string. This string should define the path</w:t>
-      </w:r>
-      <w:r>
-        <w:t xml:space="preserve"> to the folder containing the pretrained </w:t>
-      </w:r>
-      <w:proofErr w:type="spellStart"/>
-      <w:r>
-        <w:t>Ilastik</w:t>
-      </w:r>
-      <w:proofErr w:type="spellEnd"/>
-      <w:r>
-        <w:t xml:space="preserve"> Pixel Classifiers you intend to use in this pipeline. </w:t>
-      </w:r>
-    </w:p>
-    <w:p>
-      <w:pPr>
-        <w:pStyle w:val="Heading2"/>
-      </w:pPr>
-      <w:r>
-        <w:t>2.</w:t>
-      </w:r>
-      <w:r>
-        <w:t>5</w:t>
-      </w:r>
-      <w:r>
-        <w:t xml:space="preserve">. </w:t>
-      </w:r>
-      <w:proofErr w:type="spellStart"/>
-      <w:r>
-        <w:t>cell_profiler_application_path</w:t>
-      </w:r>
-      <w:proofErr w:type="spellEnd"/>
-      <w:r>
-        <w:t xml:space="preserve"> (only if using Cell Profiler)</w:t>
-      </w:r>
-    </w:p>
-    <w:p>
-      <w:proofErr w:type="spellStart"/>
-      <w:r>
-        <w:t>cell_profiler_application_path</w:t>
-      </w:r>
-      <w:proofErr w:type="spellEnd"/>
-      <w:r>
-        <w:t xml:space="preserve"> expects a string. The value of this string will depend on whether you are running your pipeline locally (in which case, set it to the Cell Profiler application executable on your device) or on Euler, which is more involved. On Euler,</w:t>
-      </w:r>
-      <w:r>
-        <w:t xml:space="preserve"> </w:t>
-      </w:r>
-      <w:proofErr w:type="spellStart"/>
-      <w:r>
-        <w:t>cell_profiler_application_path</w:t>
-      </w:r>
-      <w:proofErr w:type="spellEnd"/>
-      <w:r>
-        <w:t xml:space="preserve"> </w:t>
-      </w:r>
-      <w:r>
-        <w:t>must rull Cell Profiler with Singularity, so it should be set to “path/to/singularity run path/to/</w:t>
-      </w:r>
-      <w:proofErr w:type="spellStart"/>
-      <w:r>
-        <w:t>cellprofiler</w:t>
-      </w:r>
-      <w:proofErr w:type="spellEnd"/>
-      <w:r>
-        <w:t xml:space="preserve"> </w:t>
-      </w:r>
-      <w:proofErr w:type="spellStart"/>
-      <w:r>
-        <w:t>cellprofiler</w:t>
-      </w:r>
-      <w:proofErr w:type="spellEnd"/>
-      <w:r>
-        <w:t>”.</w:t>
-      </w:r>
-    </w:p>
-    <w:p>
-      <w:pPr>
-        <w:pStyle w:val="Heading2"/>
-      </w:pPr>
-      <w:r>
-        <w:t>2.</w:t>
-      </w:r>
-      <w:r>
-        <w:t>6</w:t>
-      </w:r>
-      <w:r>
-        <w:t xml:space="preserve">. </w:t>
-      </w:r>
-      <w:proofErr w:type="spellStart"/>
-      <w:r>
-        <w:t>cell_profiler_</w:t>
-      </w:r>
-      <w:r>
-        <w:t>pipelines</w:t>
-      </w:r>
-      <w:r>
-        <w:t>_path</w:t>
-      </w:r>
-      <w:proofErr w:type="spellEnd"/>
-      <w:r>
-        <w:t xml:space="preserve"> (only if using Cell Profiler)</w:t>
-      </w:r>
-    </w:p>
-    <w:p>
-      <w:proofErr w:type="spellStart"/>
-      <w:r>
-        <w:t>cell_profiler_</w:t>
-      </w:r>
-      <w:r>
-        <w:t>pipelines</w:t>
-      </w:r>
-      <w:r>
-        <w:t>_path</w:t>
-      </w:r>
-      <w:proofErr w:type="spellEnd"/>
-      <w:r>
-        <w:t xml:space="preserve"> </w:t>
-      </w:r>
-      <w:r>
-        <w:t>expects a string. This string should define the path to the folder containing the pre</w:t>
-      </w:r>
-      <w:r>
-        <w:t>made Cell Profiler pipelines</w:t>
-      </w:r>
-      <w:r>
-        <w:t xml:space="preserve"> you intend to use in this pipeline.</w:t>
-      </w:r>
-    </w:p>
-    <w:p>
-      <w:pPr>
-        <w:pStyle w:val="Heading2"/>
-      </w:pPr>
-      <w:r>
-        <w:lastRenderedPageBreak/>
-        <w:t>2.</w:t>
-      </w:r>
-      <w:r>
-        <w:t>7</w:t>
-      </w:r>
-      <w:r>
-        <w:t xml:space="preserve">. </w:t>
-      </w:r>
-      <w:r>
-        <w:t xml:space="preserve">EXPERIMENTAL: </w:t>
-      </w:r>
-      <w:proofErr w:type="spellStart"/>
-      <w:r>
         <w:t>fiji</w:t>
       </w:r>
       <w:r>
@@ -769,26 +789,10 @@
       </w:r>
       <w:proofErr w:type="spellEnd"/>
       <w:r>
-        <w:t xml:space="preserve"> (only if using </w:t>
-      </w:r>
-      <w:r>
-        <w:t>FIJI</w:t>
-      </w:r>
-      <w:r>
-        <w:t>)</w:t>
-      </w:r>
-    </w:p>
-    <w:p>
-      <w:proofErr w:type="spellStart"/>
-      <w:r>
-        <w:t>fiji</w:t>
-      </w:r>
-      <w:r>
-        <w:t>_application_path</w:t>
-      </w:r>
-      <w:proofErr w:type="spellEnd"/>
-      <w:r>
-        <w:t xml:space="preserve"> expects a string. This string should define the path</w:t>
+        <w:t xml:space="preserve"> expects a string. </w:t>
+      </w:r>
+      <w:r>
+        <w:t>This string defines the path</w:t>
       </w:r>
       <w:r>
         <w:rPr>
@@ -798,31 +802,275 @@
         <w:t xml:space="preserve"> </w:t>
       </w:r>
       <w:r>
-        <w:t xml:space="preserve">to your system’s executable </w:t>
+        <w:t xml:space="preserve">to a system’s executable </w:t>
+      </w:r>
+      <w:r>
+        <w:t>Fiji</w:t>
+      </w:r>
+      <w:r>
+        <w:t xml:space="preserve"> application. Where this is will depend on what type of system you are using, however, it should end in “.</w:t>
+      </w:r>
+      <w:proofErr w:type="spellStart"/>
+      <w:r>
+        <w:t>sh</w:t>
+      </w:r>
+      <w:proofErr w:type="spellEnd"/>
+      <w:r>
+        <w:t>” on Mac/Linux, and “.exe” on Windows</w:t>
+      </w:r>
+      <w:r>
+        <w:t xml:space="preserve">. </w:t>
+      </w:r>
+    </w:p>
+    <w:p>
+      <w:r>
+        <w:t>Note that F</w:t>
+      </w:r>
+      <w:r>
+        <w:t>iji</w:t>
+      </w:r>
+      <w:r>
+        <w:t xml:space="preserve"> support is still minimal.</w:t>
+      </w:r>
+    </w:p>
+    <w:p>
+      <w:pPr>
+        <w:pStyle w:val="Heading2"/>
+      </w:pPr>
+      <w:r>
+        <w:t xml:space="preserve">2.8. EXPERIMENTAL: </w:t>
       </w:r>
       <w:proofErr w:type="spellStart"/>
       <w:r>
         <w:t>fiji</w:t>
       </w:r>
-      <w:proofErr w:type="spellEnd"/>
-      <w:r>
-        <w:t xml:space="preserve"> application. Where this is will depend on what type of system you are using, however, it should end in “.</w:t>
-      </w:r>
-      <w:proofErr w:type="spellStart"/>
-      <w:r>
-        <w:t>sh</w:t>
-      </w:r>
-      <w:proofErr w:type="spellEnd"/>
-      <w:r>
-        <w:t>” on Mac/Linux, and “.exe” on Windows.</w:t>
-      </w:r>
+      <w:r>
+        <w:t>_</w:t>
+      </w:r>
+      <w:r>
+        <w:t>macros</w:t>
+      </w:r>
+      <w:r>
+        <w:t>_path</w:t>
+      </w:r>
+      <w:proofErr w:type="spellEnd"/>
+      <w:r>
+        <w:t xml:space="preserve"> (only if using F</w:t>
+      </w:r>
+      <w:r>
+        <w:t>iji</w:t>
+      </w:r>
+      <w:r>
+        <w:t>)</w:t>
+      </w:r>
+    </w:p>
+    <w:p>
+      <w:proofErr w:type="spellStart"/>
+      <w:r>
+        <w:t>fiji</w:t>
+      </w:r>
+      <w:r>
+        <w:t>_</w:t>
+      </w:r>
+      <w:r>
+        <w:t>macros</w:t>
+      </w:r>
+      <w:r>
+        <w:t>_path</w:t>
+      </w:r>
+      <w:proofErr w:type="spellEnd"/>
+      <w:r>
+        <w:t xml:space="preserve"> expects a string. This string should define the path to the folder containing the premade FIJI macros </w:t>
+      </w:r>
+      <w:r>
+        <w:t>relevant to this project</w:t>
+      </w:r>
+      <w:r>
+        <w:t>.</w:t>
+      </w:r>
+    </w:p>
+    <w:p>
+      <w:r>
+        <w:t>Note that FIJI support is still minimal.</w:t>
+      </w:r>
+    </w:p>
+    <w:p>
+      <w:pPr>
+        <w:pStyle w:val="Heading2"/>
+      </w:pPr>
+      <w:r>
+        <w:t>2.</w:t>
+      </w:r>
+      <w:r>
+        <w:t>9</w:t>
+      </w:r>
+      <w:r>
+        <w:t xml:space="preserve">. </w:t>
+      </w:r>
+      <w:proofErr w:type="spellStart"/>
+      <w:r>
+        <w:t>input_</w:t>
+      </w:r>
+      <w:proofErr w:type="gramStart"/>
+      <w:r>
+        <w:t>channels</w:t>
+      </w:r>
+      <w:proofErr w:type="spellEnd"/>
+      <w:proofErr w:type="gramEnd"/>
+    </w:p>
+    <w:p>
+      <w:proofErr w:type="spellStart"/>
+      <w:r>
+        <w:t>Input_channels</w:t>
+      </w:r>
+      <w:proofErr w:type="spellEnd"/>
+      <w:r>
+        <w:t xml:space="preserve"> expect a dictionary (a list of additional values encapsulated in curly braces {}). This dictionary describe</w:t>
+      </w:r>
+      <w:r>
+        <w:t>s</w:t>
+      </w:r>
+      <w:r>
+        <w:t xml:space="preserve"> the channels present in </w:t>
+      </w:r>
+      <w:r>
+        <w:t>the pipeline’s</w:t>
+      </w:r>
+      <w:r>
+        <w:t xml:space="preserve"> input images in the order they appear. Currently, the system also depends on </w:t>
+      </w:r>
+      <w:r>
+        <w:t>the</w:t>
+      </w:r>
+      <w:r>
+        <w:t xml:space="preserve"> image </w:t>
+      </w:r>
+      <w:r>
+        <w:t xml:space="preserve">file </w:t>
+      </w:r>
+      <w:r>
+        <w:t>names having distinct identifiers of these channels, separated by underscores (_). For an image with two channels, one</w:t>
+      </w:r>
+      <w:r>
+        <w:t xml:space="preserve"> 561-</w:t>
+      </w:r>
+      <w:r>
+        <w:t xml:space="preserve">TMRE and the other </w:t>
+      </w:r>
+      <w:r>
+        <w:t>488-SYBR</w:t>
+      </w:r>
+      <w:r>
+        <w:t xml:space="preserve">, it should be named </w:t>
+      </w:r>
+      <w:r>
+        <w:t xml:space="preserve">something like </w:t>
+      </w:r>
+      <w:r>
+        <w:t>“anything_</w:t>
+      </w:r>
+      <w:r>
+        <w:t>561-</w:t>
+      </w:r>
+      <w:r>
+        <w:t>TMRE_</w:t>
+      </w:r>
+      <w:r>
+        <w:t>488-</w:t>
+      </w:r>
+      <w:r>
+        <w:t>Sybr_anything.tiff”</w:t>
+      </w:r>
+      <w:r>
+        <w:t xml:space="preserve"> (although, the order of the channels in the file name does not matter, just the order in the setting)</w:t>
+      </w:r>
+      <w:r>
+        <w:t>.</w:t>
+      </w:r>
+      <w:r>
+        <w:t xml:space="preserve"> The </w:t>
+      </w:r>
+      <w:proofErr w:type="spellStart"/>
+      <w:r>
+        <w:t>input_channels</w:t>
+      </w:r>
+      <w:proofErr w:type="spellEnd"/>
+      <w:r>
+        <w:t xml:space="preserve"> dictionary </w:t>
+      </w:r>
+      <w:r>
+        <w:t>defin</w:t>
+      </w:r>
+      <w:r>
+        <w:t xml:space="preserve">es </w:t>
+      </w:r>
+      <w:r>
+        <w:t xml:space="preserve">these channels. So, in </w:t>
+      </w:r>
+      <w:r>
+        <w:t>this</w:t>
+      </w:r>
+      <w:r>
+        <w:t xml:space="preserve"> example, </w:t>
+      </w:r>
+      <w:proofErr w:type="spellStart"/>
+      <w:r>
+        <w:t>input</w:t>
+      </w:r>
+      <w:r>
+        <w:t>_</w:t>
+      </w:r>
+      <w:r>
+        <w:t>channels</w:t>
+      </w:r>
+      <w:proofErr w:type="spellEnd"/>
       <w:r>
         <w:t xml:space="preserve"> </w:t>
       </w:r>
-    </w:p>
-    <w:p>
-      <w:r>
-        <w:t>Note that FIJI support is still minimal.</w:t>
+      <w:proofErr w:type="gramStart"/>
+      <w:r>
+        <w:t>is</w:t>
+      </w:r>
+      <w:proofErr w:type="gramEnd"/>
+      <w:r>
+        <w:t xml:space="preserve"> set </w:t>
+      </w:r>
+      <w:r>
+        <w:t>to:</w:t>
+      </w:r>
+    </w:p>
+    <w:p>
+      <w:r>
+        <w:t>{“TMRE”: “561-TMRE</w:t>
+      </w:r>
+      <w:proofErr w:type="gramStart"/>
+      <w:r>
+        <w:t>”,  “</w:t>
+      </w:r>
+      <w:proofErr w:type="gramEnd"/>
+      <w:r>
+        <w:t>SYBR”: “488-SYBR”}</w:t>
+      </w:r>
+    </w:p>
+    <w:p>
+      <w:r>
+        <w:t xml:space="preserve">The key values in this dictionary (TMRE and SYBR) will be used to identify available </w:t>
+      </w:r>
+      <w:proofErr w:type="spellStart"/>
+      <w:r>
+        <w:t>Ilastik</w:t>
+      </w:r>
+      <w:proofErr w:type="spellEnd"/>
+      <w:r>
+        <w:t xml:space="preserve"> classifiers for this image channel, if using </w:t>
+      </w:r>
+      <w:proofErr w:type="spellStart"/>
+      <w:r>
+        <w:t>Ilastik</w:t>
+      </w:r>
+      <w:proofErr w:type="spellEnd"/>
+      <w:r>
+        <w:t xml:space="preserve"> classifiers, so make sure they appear in the classifier names.</w:t>
       </w:r>
     </w:p>
     <w:p>
@@ -833,224 +1081,58 @@
         <w:t>2.</w:t>
       </w:r>
       <w:r>
-        <w:t>8</w:t>
-      </w:r>
-      <w:r>
-        <w:t xml:space="preserve">. EXPERIMENTAL: </w:t>
-      </w:r>
-      <w:proofErr w:type="spellStart"/>
-      <w:r>
-        <w:t>fiji</w:t>
-      </w:r>
-      <w:r>
-        <w:t>_</w:t>
-      </w:r>
-      <w:r>
-        <w:t>macros</w:t>
-      </w:r>
-      <w:r>
-        <w:t>_path</w:t>
-      </w:r>
-      <w:proofErr w:type="spellEnd"/>
-      <w:r>
-        <w:t xml:space="preserve"> (only if using FIJI)</w:t>
-      </w:r>
-    </w:p>
-    <w:p>
-      <w:proofErr w:type="spellStart"/>
-      <w:r>
-        <w:t>fiji</w:t>
-      </w:r>
-      <w:r>
-        <w:t>_</w:t>
-      </w:r>
-      <w:r>
-        <w:t>macros</w:t>
-      </w:r>
-      <w:r>
-        <w:t>_path</w:t>
-      </w:r>
-      <w:proofErr w:type="spellEnd"/>
-      <w:r>
-        <w:t xml:space="preserve"> </w:t>
-      </w:r>
-      <w:r>
-        <w:t xml:space="preserve">expects a string. This string should define the path to the folder containing the premade </w:t>
-      </w:r>
-      <w:r>
-        <w:t>FIJI macros</w:t>
-      </w:r>
-      <w:r>
-        <w:t xml:space="preserve"> you intend to use in this pipeline.</w:t>
-      </w:r>
-    </w:p>
-    <w:p>
-      <w:r>
-        <w:t>Note that FIJI support is still minimal.</w:t>
-      </w:r>
-    </w:p>
-    <w:p>
-      <w:pPr>
-        <w:pStyle w:val="Heading2"/>
-      </w:pPr>
-      <w:r>
-        <w:t>2.</w:t>
-      </w:r>
-      <w:r>
-        <w:t>9</w:t>
-      </w:r>
-      <w:r>
-        <w:t xml:space="preserve">. </w:t>
-      </w:r>
-      <w:proofErr w:type="spellStart"/>
-      <w:r>
-        <w:t>input_</w:t>
-      </w:r>
+        <w:t>10</w:t>
+      </w:r>
+      <w:r>
+        <w:t>. pipeline</w:t>
+      </w:r>
+      <w:r>
+        <w:t xml:space="preserve"> and </w:t>
+      </w:r>
+      <w:proofErr w:type="spellStart"/>
       <w:proofErr w:type="gramStart"/>
       <w:r>
-        <w:t>channels</w:t>
+        <w:t>pipeline.params</w:t>
       </w:r>
       <w:proofErr w:type="spellEnd"/>
       <w:proofErr w:type="gramEnd"/>
     </w:p>
     <w:p>
-      <w:proofErr w:type="spellStart"/>
-      <w:r>
-        <w:t>Input_channels</w:t>
-      </w:r>
-      <w:proofErr w:type="spellEnd"/>
-      <w:r>
-        <w:t xml:space="preserve"> expect a dictionary (a list of additional values encapsulated in curly braces {}). This dictionary should describe the channels present in your input images in the order they appear. Currently, the system also depends on your image names having distinct identifiers of these channels, separated by underscores (_). For an image with two channels, one</w:t>
-      </w:r>
-      <w:r>
-        <w:t xml:space="preserve"> imaging</w:t>
-      </w:r>
-      <w:r>
-        <w:t xml:space="preserve"> </w:t>
-      </w:r>
-      <w:r>
-        <w:t>561-</w:t>
-      </w:r>
-      <w:r>
-        <w:t xml:space="preserve">TMRE and the other </w:t>
-      </w:r>
-      <w:r>
-        <w:t>488-SYBR</w:t>
-      </w:r>
-      <w:r>
-        <w:t>, it should be named “anything_</w:t>
-      </w:r>
-      <w:r>
-        <w:t>561-</w:t>
-      </w:r>
-      <w:r>
-        <w:t>TMRE_</w:t>
-      </w:r>
-      <w:r>
-        <w:t>488-</w:t>
-      </w:r>
-      <w:r>
-        <w:t>Sybr_anything.tiff”</w:t>
-      </w:r>
-      <w:r>
-        <w:t xml:space="preserve"> (although, the order of the channels in the file name does not matter, just the order in the setting)</w:t>
-      </w:r>
-      <w:r>
-        <w:t xml:space="preserve">. In the </w:t>
-      </w:r>
-      <w:proofErr w:type="spellStart"/>
-      <w:r>
-        <w:t>input_channels</w:t>
-      </w:r>
-      <w:proofErr w:type="spellEnd"/>
-      <w:r>
-        <w:t xml:space="preserve"> dictionary we </w:t>
-      </w:r>
-      <w:r>
-        <w:t xml:space="preserve">define these channels and how we can identify them </w:t>
-      </w:r>
-      <w:proofErr w:type="gramStart"/>
-      <w:r>
-        <w:t>later on</w:t>
-      </w:r>
-      <w:proofErr w:type="gramEnd"/>
-      <w:r>
-        <w:t xml:space="preserve"> in the pipeline. So, in our example, we can set input channels to:</w:t>
-      </w:r>
-    </w:p>
-    <w:p>
-      <w:r>
-        <w:t>{“TMRE”: “561-TMRE</w:t>
-      </w:r>
-      <w:proofErr w:type="gramStart"/>
-      <w:r>
-        <w:t>”,  “</w:t>
-      </w:r>
-      <w:proofErr w:type="gramEnd"/>
-      <w:r>
-        <w:t>SYBR”: “488-SYBR”}</w:t>
-      </w:r>
-    </w:p>
-    <w:p>
-      <w:r>
-        <w:t xml:space="preserve">The key values in this dictionary (TMRE and SYBR) will be used to identify available </w:t>
-      </w:r>
-      <w:proofErr w:type="spellStart"/>
-      <w:r>
-        <w:t>Ilastik</w:t>
-      </w:r>
-      <w:proofErr w:type="spellEnd"/>
-      <w:r>
-        <w:t xml:space="preserve"> classifiers for this image channel, if using </w:t>
-      </w:r>
-      <w:proofErr w:type="spellStart"/>
-      <w:r>
-        <w:t>Ilastik</w:t>
-      </w:r>
-      <w:proofErr w:type="spellEnd"/>
-      <w:r>
-        <w:t xml:space="preserve"> classifiers, so make sure they appear in the classifier names.</w:t>
-      </w:r>
-    </w:p>
-    <w:p>
-      <w:pPr>
-        <w:pStyle w:val="Heading2"/>
-      </w:pPr>
-      <w:r>
-        <w:t>2.</w:t>
-      </w:r>
-      <w:r>
-        <w:t>10</w:t>
-      </w:r>
-      <w:r>
-        <w:t xml:space="preserve">. </w:t>
-      </w:r>
-      <w:r>
-        <w:t>pipeline</w:t>
-      </w:r>
-      <w:r>
-        <w:t xml:space="preserve"> and </w:t>
-      </w:r>
-      <w:proofErr w:type="spellStart"/>
-      <w:proofErr w:type="gramStart"/>
-      <w:r>
-        <w:t>pipeline.params</w:t>
-      </w:r>
-      <w:proofErr w:type="spellEnd"/>
-      <w:proofErr w:type="gramEnd"/>
-    </w:p>
-    <w:p>
-      <w:r>
-        <w:t>pipeline expects a dictionary. This dictionary will describe the steps you wish for your pipeline to perform on your dataset. Each step is a string value with a dictionary of optional settings.</w:t>
-      </w:r>
-      <w:r>
-        <w:t xml:space="preserve"> Further, each step also contains a params dictionary that </w:t>
-      </w:r>
-      <w:r>
-        <w:t>can be populated with optional values that are relevant to the pipeline step they are contained in.</w:t>
-      </w:r>
-      <w:r>
-        <w:t xml:space="preserve"> NOTE: by default, you can leave params empty (“params”: {})</w:t>
+      <w:r>
+        <w:t>pipeline expects a dictionary. This dictionary describe</w:t>
+      </w:r>
+      <w:r>
+        <w:t>s</w:t>
+      </w:r>
+      <w:r>
+        <w:t xml:space="preserve"> the steps </w:t>
+      </w:r>
+      <w:r>
+        <w:t>the</w:t>
+      </w:r>
+      <w:r>
+        <w:t xml:space="preserve"> pipeline perform</w:t>
+      </w:r>
+      <w:r>
+        <w:t>s</w:t>
+      </w:r>
+      <w:r>
+        <w:t xml:space="preserve"> on your dataset. Each step is a string value with a dictionary of optional settings.</w:t>
+      </w:r>
+      <w:r>
+        <w:t xml:space="preserve"> Further, each step</w:t>
+      </w:r>
+      <w:r>
+        <w:t xml:space="preserve"> contains a params setting</w:t>
+      </w:r>
+      <w:r>
+        <w:t xml:space="preserve"> that can be populated with optional values that are relevant to the pipeline step they are contained in. NOTE: by default, params </w:t>
+      </w:r>
+      <w:r>
+        <w:t xml:space="preserve">can be left </w:t>
+      </w:r>
+      <w:r>
+        <w:t>empty (“params”: {})</w:t>
       </w:r>
     </w:p>
     <w:p>
@@ -1095,11 +1177,11 @@
         </w:numPr>
       </w:pPr>
       <w:r>
-        <w:t xml:space="preserve">skip: expects a Boolean (true or false) of whether or not to skip this step when </w:t>
+        <w:t xml:space="preserve">skip: expects a Boolean (true or false) of whether or not to skip this </w:t>
       </w:r>
       <w:proofErr w:type="gramStart"/>
       <w:r>
-        <w:t>running</w:t>
+        <w:t>step</w:t>
       </w:r>
       <w:proofErr w:type="gramEnd"/>
     </w:p>
@@ -1142,11 +1224,11 @@
         </w:numPr>
       </w:pPr>
       <w:r>
-        <w:t xml:space="preserve">skip: expects a Boolean (true or false) of whether or not to skip this step when </w:t>
+        <w:t xml:space="preserve">skip: expects a Boolean (true or false) of whether or not to skip this </w:t>
       </w:r>
       <w:proofErr w:type="gramStart"/>
       <w:r>
-        <w:t>running</w:t>
+        <w:t>step</w:t>
       </w:r>
       <w:proofErr w:type="gramEnd"/>
     </w:p>
@@ -1167,7 +1249,7 @@
       </w:r>
       <w:proofErr w:type="spellEnd"/>
       <w:r>
-        <w:t xml:space="preserve"> Classifiers in your </w:t>
+        <w:t xml:space="preserve"> Classifiers in </w:t>
       </w:r>
       <w:proofErr w:type="spellStart"/>
       <w:r>
@@ -1178,7 +1260,7 @@
       </w:r>
       <w:proofErr w:type="spellEnd"/>
       <w:r>
-        <w:t xml:space="preserve"> you want to run. Must contain the </w:t>
+        <w:t xml:space="preserve"> to run. Must contain the </w:t>
       </w:r>
       <w:proofErr w:type="gramStart"/>
       <w:r>
@@ -1203,7 +1285,13 @@
         </w:numPr>
       </w:pPr>
       <w:r>
-        <w:t xml:space="preserve">“--" flag options. Experimental flag settings you can add to </w:t>
+        <w:t xml:space="preserve">“--" flag options. Experimental flag settings </w:t>
+      </w:r>
+      <w:r>
+        <w:t>for</w:t>
+      </w:r>
+      <w:r>
+        <w:t xml:space="preserve"> </w:t>
       </w:r>
       <w:proofErr w:type="spellStart"/>
       <w:r>
@@ -1226,7 +1314,19 @@
           <w:rPr>
             <w:rStyle w:val="Hyperlink"/>
           </w:rPr>
-          <w:t xml:space="preserve"> Headless Mode Guide</w:t>
+          <w:t xml:space="preserve"> Head</w:t>
+        </w:r>
+        <w:r>
+          <w:rPr>
+            <w:rStyle w:val="Hyperlink"/>
+          </w:rPr>
+          <w:t>l</w:t>
+        </w:r>
+        <w:r>
+          <w:rPr>
+            <w:rStyle w:val="Hyperlink"/>
+          </w:rPr>
+          <w:t>ess Mode Guide</w:t>
         </w:r>
       </w:hyperlink>
       <w:r>
@@ -1251,7 +1351,6 @@
       </w:pPr>
       <w:proofErr w:type="spellStart"/>
       <w:r>
-        <w:lastRenderedPageBreak/>
         <w:t>runCellProfilerPipeline</w:t>
       </w:r>
       <w:proofErr w:type="spellEnd"/>
@@ -1273,11 +1372,12 @@
         </w:numPr>
       </w:pPr>
       <w:r>
-        <w:t xml:space="preserve">skip: expects a Boolean (true or false) of whether or not to skip this step when </w:t>
+        <w:lastRenderedPageBreak/>
+        <w:t xml:space="preserve">skip: expects a Boolean (true or false) of whether or not to skip this </w:t>
       </w:r>
       <w:proofErr w:type="gramStart"/>
       <w:r>
-        <w:t>running</w:t>
+        <w:t>step</w:t>
       </w:r>
       <w:proofErr w:type="gramEnd"/>
     </w:p>
@@ -1290,30 +1390,21 @@
         </w:numPr>
       </w:pPr>
       <w:r>
+        <w:t xml:space="preserve">pipelines: expects a list of strings containing the names of the Cell Profiler pipelines in </w:t>
+      </w:r>
+      <w:proofErr w:type="spellStart"/>
+      <w:r>
+        <w:t>cell_profiler_</w:t>
+      </w:r>
+      <w:r>
         <w:t>pipelines</w:t>
       </w:r>
       <w:r>
-        <w:t xml:space="preserve">: expects a list of strings containing the names of the </w:t>
-      </w:r>
-      <w:r>
-        <w:t>Cell Profiler pipelines</w:t>
-      </w:r>
-      <w:r>
-        <w:t xml:space="preserve"> in your </w:t>
-      </w:r>
-      <w:proofErr w:type="spellStart"/>
-      <w:r>
-        <w:t>cell_profiler_</w:t>
-      </w:r>
-      <w:r>
-        <w:t>pipelines</w:t>
-      </w:r>
-      <w:r>
         <w:t>_path</w:t>
       </w:r>
       <w:proofErr w:type="spellEnd"/>
       <w:r>
-        <w:t xml:space="preserve"> you want to run. Must contain the </w:t>
+        <w:t xml:space="preserve"> to run. Must contain the </w:t>
       </w:r>
       <w:proofErr w:type="gramStart"/>
       <w:r>
@@ -1364,14 +1455,11 @@
         </w:numPr>
       </w:pPr>
       <w:r>
-        <w:t xml:space="preserve">skip: </w:t>
-      </w:r>
-      <w:r>
-        <w:t xml:space="preserve">expects a Boolean (true or false) of whether or not to skip this step when </w:t>
+        <w:t xml:space="preserve">skip: expects a Boolean (true or false) of whether or not to skip this </w:t>
       </w:r>
       <w:proofErr w:type="gramStart"/>
       <w:r>
-        <w:t>running</w:t>
+        <w:t>step</w:t>
       </w:r>
       <w:proofErr w:type="gramEnd"/>
     </w:p>
@@ -1384,16 +1472,7 @@
         </w:numPr>
       </w:pPr>
       <w:r>
-        <w:t xml:space="preserve">macros: </w:t>
-      </w:r>
-      <w:r>
-        <w:t xml:space="preserve">expects a list of strings containing the names of the </w:t>
-      </w:r>
-      <w:r>
-        <w:t xml:space="preserve">FIJI macros </w:t>
-      </w:r>
-      <w:r>
-        <w:t xml:space="preserve">in your </w:t>
+        <w:t xml:space="preserve">macros: expects a list of strings containing the names of the FIJI macros in </w:t>
       </w:r>
       <w:proofErr w:type="spellStart"/>
       <w:r>
@@ -1404,10 +1483,7 @@
       </w:r>
       <w:proofErr w:type="spellEnd"/>
       <w:r>
-        <w:t xml:space="preserve"> you want to run</w:t>
-      </w:r>
-      <w:r>
-        <w:t>.</w:t>
+        <w:t xml:space="preserve"> to run.</w:t>
       </w:r>
     </w:p>
     <w:sectPr>
@@ -2597,6 +2673,18 @@
       <w:shd w:val="clear" w:color="auto" w:fill="E1DFDD"/>
     </w:rPr>
   </w:style>
+  <w:style w:type="character" w:styleId="FollowedHyperlink">
+    <w:name w:val="FollowedHyperlink"/>
+    <w:basedOn w:val="DefaultParagraphFont"/>
+    <w:uiPriority w:val="99"/>
+    <w:semiHidden/>
+    <w:unhideWhenUsed/>
+    <w:rsid w:val="00E35B7C"/>
+    <w:rPr>
+      <w:color w:val="954F72" w:themeColor="followedHyperlink"/>
+      <w:u w:val="single"/>
+    </w:rPr>
+  </w:style>
 </w:styles>
 </file>
 

</xml_diff>